<commit_message>
Technical Task Done, Diagrams Done
</commit_message>
<xml_diff>
--- a/Карта скамеек Алматы_ТЗ.docx
+++ b/Карта скамеек Алматы_ТЗ.docx
@@ -249,6 +249,7 @@
     </w:p>
     <w:p>
       <w:pPr>
+        <w:ind w:left="4961" w:firstLine="709"/>
         <w:rPr>
           <w:rFonts w:ascii="Times New Roman" w:hAnsi="Times New Roman" w:cs="Times New Roman"/>
           <w:bCs/>
@@ -257,27 +258,6 @@
           <w:szCs w:val="24"/>
         </w:rPr>
       </w:pPr>
-      <w:r>
-        <w:rPr>
-          <w:rFonts w:ascii="Times New Roman" w:hAnsi="Times New Roman" w:cs="Times New Roman"/>
-          <w:bCs/>
-          <w:color w:val="000000" w:themeColor="text1"/>
-          <w:sz w:val="24"/>
-          <w:szCs w:val="24"/>
-          <w:u w:val="single"/>
-        </w:rPr>
-        <w:t xml:space="preserve">                                                                      </w:t>
-      </w:r>
-      <w:r>
-        <w:rPr>
-          <w:rFonts w:ascii="Times New Roman" w:hAnsi="Times New Roman" w:cs="Times New Roman"/>
-          <w:bCs/>
-          <w:color w:val="000000" w:themeColor="text1"/>
-          <w:sz w:val="24"/>
-          <w:szCs w:val="24"/>
-        </w:rPr>
-        <w:t xml:space="preserve">_                      </w:t>
-      </w:r>
       <w:r>
         <w:rPr>
           <w:rFonts w:ascii="Times New Roman" w:hAnsi="Times New Roman" w:cs="Times New Roman"/>
@@ -1676,17 +1656,7 @@
           <w:szCs w:val="28"/>
           <w:lang w:eastAsia="ru-RU"/>
         </w:rPr>
-        <w:t>Будет интегрирована с 2</w:t>
-      </w:r>
-      <w:r>
-        <w:rPr>
-          <w:rFonts w:ascii="Times New Roman" w:eastAsia="Times New Roman" w:hAnsi="Times New Roman" w:cs="Times New Roman"/>
-          <w:color w:val="000000" w:themeColor="text1"/>
-          <w:sz w:val="28"/>
-          <w:szCs w:val="28"/>
-          <w:lang w:eastAsia="ru-RU"/>
-        </w:rPr>
-        <w:t>ГИС для построения маршрута до скамейки и более точного местоположения скамеек для удобства пользователей.</w:t>
+        <w:t>Будет интегрирована с 2ГИС для построения маршрута до скамейки и более точного местоположения скамеек для удобства пользователей.</w:t>
       </w:r>
     </w:p>
     <w:p>
@@ -2391,7 +2361,7 @@
           <w:color w:val="000000" w:themeColor="text1"/>
           <w:sz w:val="28"/>
           <w:szCs w:val="28"/>
-          <w:lang w:val="en-US" w:eastAsia="ru-RU"/>
+          <w:lang w:eastAsia="ru-RU"/>
         </w:rPr>
         <w:t xml:space="preserve">6.2 </w:t>
       </w:r>
@@ -3421,15 +3391,6 @@
           <w:lang w:eastAsia="ru-RU"/>
         </w:rPr>
         <w:tab/>
-      </w:r>
-      <w:r>
-        <w:rPr>
-          <w:rFonts w:ascii="Times New Roman" w:eastAsia="Times New Roman" w:hAnsi="Times New Roman" w:cs="Times New Roman"/>
-          <w:color w:val="000000" w:themeColor="text1"/>
-          <w:sz w:val="28"/>
-          <w:szCs w:val="28"/>
-          <w:lang w:eastAsia="ru-RU"/>
-        </w:rPr>
         <w:t>Добавление скамеек пользователями</w:t>
       </w:r>
     </w:p>
@@ -4540,12 +4501,9 @@
     <w:p>
       <w:pPr>
         <w:pStyle w:val="ListParagraph"/>
-        <w:numPr>
-          <w:ilvl w:val="0"/>
-          <w:numId w:val="21"/>
-        </w:numPr>
-        <w:shd w:val="clear" w:color="auto" w:fill="FFFFFF"/>
-        <w:spacing w:after="0" w:line="240" w:lineRule="auto"/>
+        <w:shd w:val="clear" w:color="auto" w:fill="FFFFFF"/>
+        <w:spacing w:after="0" w:line="240" w:lineRule="auto"/>
+        <w:ind w:left="1069"/>
         <w:jc w:val="both"/>
         <w:rPr>
           <w:rFonts w:ascii="Times New Roman" w:eastAsia="Times New Roman" w:hAnsi="Times New Roman" w:cs="Times New Roman"/>
@@ -4695,37 +4653,7 @@
           <w:szCs w:val="28"/>
           <w:lang w:eastAsia="ru-RU"/>
         </w:rPr>
-        <w:t xml:space="preserve"> </w:t>
-      </w:r>
-      <w:r>
-        <w:rPr>
-          <w:rFonts w:ascii="Times New Roman" w:eastAsia="Times New Roman" w:hAnsi="Times New Roman" w:cs="Times New Roman"/>
-          <w:color w:val="000000" w:themeColor="text1"/>
-          <w:sz w:val="28"/>
-          <w:szCs w:val="28"/>
-          <w:lang w:eastAsia="ru-RU"/>
-        </w:rPr>
-        <w:t>(структур</w:t>
-      </w:r>
-      <w:r>
-        <w:rPr>
-          <w:rFonts w:ascii="Times New Roman" w:eastAsia="Times New Roman" w:hAnsi="Times New Roman" w:cs="Times New Roman"/>
-          <w:color w:val="000000" w:themeColor="text1"/>
-          <w:sz w:val="28"/>
-          <w:szCs w:val="28"/>
-          <w:lang w:eastAsia="ru-RU"/>
-        </w:rPr>
-        <w:t>а</w:t>
-      </w:r>
-      <w:r>
-        <w:rPr>
-          <w:rFonts w:ascii="Times New Roman" w:eastAsia="Times New Roman" w:hAnsi="Times New Roman" w:cs="Times New Roman"/>
-          <w:color w:val="000000" w:themeColor="text1"/>
-          <w:sz w:val="28"/>
-          <w:szCs w:val="28"/>
-          <w:lang w:eastAsia="ru-RU"/>
-        </w:rPr>
-        <w:t xml:space="preserve"> базы данных)</w:t>
+        <w:t xml:space="preserve"> (структура базы данных)</w:t>
       </w:r>
     </w:p>
     <w:p>
@@ -4808,17 +4736,7 @@
           <w:szCs w:val="28"/>
           <w:lang w:eastAsia="ru-RU"/>
         </w:rPr>
-        <w:t xml:space="preserve"> </w:t>
-      </w:r>
-      <w:r>
-        <w:rPr>
-          <w:rFonts w:ascii="Times New Roman" w:eastAsia="Times New Roman" w:hAnsi="Times New Roman" w:cs="Times New Roman"/>
-          <w:color w:val="000000" w:themeColor="text1"/>
-          <w:sz w:val="28"/>
-          <w:szCs w:val="28"/>
-          <w:lang w:eastAsia="ru-RU"/>
-        </w:rPr>
-        <w:t>(прецедентов)</w:t>
+        <w:t xml:space="preserve"> (прецедентов)</w:t>
       </w:r>
     </w:p>
     <w:p>
@@ -4909,6 +4827,17 @@
         <w:spacing w:before="121"/>
         <w:jc w:val="center"/>
         <w:rPr>
+          <w:rFonts w:ascii="Times New Roman" w:eastAsia="Times New Roman" w:hAnsi="Times New Roman" w:cs="Times New Roman"/>
+          <w:b/>
+          <w:bCs/>
+          <w:color w:val="000000" w:themeColor="text1"/>
+          <w:sz w:val="28"/>
+          <w:szCs w:val="28"/>
+          <w:lang w:eastAsia="ru-RU"/>
+        </w:rPr>
+      </w:pPr>
+      <w:r>
+        <w:rPr>
           <w:rFonts w:ascii="Times New Roman" w:hAnsi="Times New Roman" w:cs="Times New Roman"/>
           <w:b/>
           <w:color w:val="000000" w:themeColor="text1"/>
@@ -4916,7 +4845,8 @@
           <w:sz w:val="28"/>
           <w:szCs w:val="28"/>
         </w:rPr>
-      </w:pPr>
+        <w:t>Диаграмма классов</w:t>
+      </w:r>
       <w:r>
         <w:rPr>
           <w:rFonts w:ascii="Times New Roman" w:hAnsi="Times New Roman" w:cs="Times New Roman"/>
@@ -4926,42 +4856,7 @@
           <w:sz w:val="28"/>
           <w:szCs w:val="28"/>
         </w:rPr>
-        <w:t>Диаграмма классов</w:t>
-      </w:r>
-      <w:r>
-        <w:rPr>
-          <w:rFonts w:ascii="Times New Roman" w:hAnsi="Times New Roman" w:cs="Times New Roman"/>
-          <w:b/>
-          <w:color w:val="000000" w:themeColor="text1"/>
-          <w:w w:val="90"/>
-          <w:sz w:val="28"/>
-          <w:szCs w:val="28"/>
-        </w:rPr>
-        <w:t xml:space="preserve"> (</w:t>
-      </w:r>
-      <w:r>
-        <w:rPr>
-          <w:rFonts w:ascii="Times New Roman" w:eastAsia="Times New Roman" w:hAnsi="Times New Roman" w:cs="Times New Roman"/>
-          <w:b/>
-          <w:bCs/>
-          <w:color w:val="000000" w:themeColor="text1"/>
-          <w:sz w:val="28"/>
-          <w:szCs w:val="28"/>
-          <w:lang w:eastAsia="ru-RU"/>
-        </w:rPr>
-        <w:t>структуры базы данных</w:t>
-      </w:r>
-      <w:r>
-        <w:rPr>
-          <w:rFonts w:ascii="Times New Roman" w:eastAsia="Times New Roman" w:hAnsi="Times New Roman" w:cs="Times New Roman"/>
-          <w:b/>
-          <w:bCs/>
-          <w:color w:val="000000" w:themeColor="text1"/>
-          <w:sz w:val="28"/>
-          <w:szCs w:val="28"/>
-          <w:lang w:eastAsia="ru-RU"/>
-        </w:rPr>
-        <w:t>)</w:t>
+        <w:t xml:space="preserve"> </w:t>
       </w:r>
     </w:p>
     <w:p>
@@ -4983,10 +4878,10 @@
           <w:noProof/>
         </w:rPr>
         <w:drawing>
-          <wp:inline distT="0" distB="0" distL="0" distR="0" wp14:anchorId="360D52E4" wp14:editId="17E458EA">
-            <wp:extent cx="4842344" cy="2129493"/>
-            <wp:effectExtent l="0" t="0" r="0" b="4445"/>
-            <wp:docPr id="21" name="Picture 21"/>
+          <wp:inline distT="0" distB="0" distL="0" distR="0" wp14:anchorId="135E1168" wp14:editId="4E499258">
+            <wp:extent cx="4429125" cy="3790441"/>
+            <wp:effectExtent l="0" t="0" r="0" b="635"/>
+            <wp:docPr id="9" name="Picture 9"/>
             <wp:cNvGraphicFramePr>
               <a:graphicFrameLocks xmlns:a="http://schemas.openxmlformats.org/drawingml/2006/main" noChangeAspect="1"/>
             </wp:cNvGraphicFramePr>
@@ -5006,7 +4901,7 @@
                   <pic:spPr>
                     <a:xfrm>
                       <a:off x="0" y="0"/>
-                      <a:ext cx="4919529" cy="2163436"/>
+                      <a:ext cx="4437188" cy="3797341"/>
                     </a:xfrm>
                     <a:prstGeom prst="rect">
                       <a:avLst/>
@@ -5042,42 +4937,8 @@
           <w:sz w:val="28"/>
           <w:szCs w:val="28"/>
         </w:rPr>
-        <w:t>Диаграмма последовательности классов</w:t>
-      </w:r>
-      <w:r>
-        <w:rPr>
-          <w:rFonts w:ascii="Times New Roman" w:hAnsi="Times New Roman" w:cs="Times New Roman"/>
-          <w:b/>
-          <w:color w:val="000000" w:themeColor="text1"/>
-          <w:w w:val="90"/>
-          <w:sz w:val="28"/>
-          <w:szCs w:val="28"/>
-        </w:rPr>
-        <w:t xml:space="preserve"> (</w:t>
-      </w:r>
-      <w:r>
-        <w:rPr>
-          <w:rFonts w:ascii="Times New Roman" w:eastAsia="Times New Roman" w:hAnsi="Times New Roman" w:cs="Times New Roman"/>
-          <w:b/>
-          <w:bCs/>
-          <w:color w:val="000000" w:themeColor="text1"/>
-          <w:sz w:val="28"/>
-          <w:szCs w:val="28"/>
-          <w:lang w:eastAsia="ru-RU"/>
-        </w:rPr>
-        <w:t>прецедентов</w:t>
-      </w:r>
-      <w:r>
-        <w:rPr>
-          <w:rFonts w:ascii="Times New Roman" w:eastAsia="Times New Roman" w:hAnsi="Times New Roman" w:cs="Times New Roman"/>
-          <w:b/>
-          <w:bCs/>
-          <w:color w:val="000000" w:themeColor="text1"/>
-          <w:sz w:val="28"/>
-          <w:szCs w:val="28"/>
-          <w:lang w:eastAsia="ru-RU"/>
-        </w:rPr>
-        <w:t>)</w:t>
+        <w:lastRenderedPageBreak/>
+        <w:t>Диаграммы структуры базы данных</w:t>
       </w:r>
     </w:p>
     <w:p>
@@ -5094,6 +4955,65 @@
           <w:szCs w:val="28"/>
         </w:rPr>
       </w:pPr>
+      <w:r>
+        <w:rPr>
+          <w:rFonts w:ascii="Times New Roman" w:hAnsi="Times New Roman" w:cs="Times New Roman"/>
+          <w:b/>
+          <w:noProof/>
+          <w:color w:val="000000" w:themeColor="text1"/>
+          <w:w w:val="90"/>
+          <w:sz w:val="28"/>
+          <w:szCs w:val="28"/>
+        </w:rPr>
+        <w:drawing>
+          <wp:inline distT="0" distB="0" distL="0" distR="0" wp14:anchorId="7CEEA0FE" wp14:editId="06A576EB">
+            <wp:extent cx="5411384" cy="6705600"/>
+            <wp:effectExtent l="0" t="0" r="0" b="0"/>
+            <wp:docPr id="10" name="Picture 10"/>
+            <wp:cNvGraphicFramePr>
+              <a:graphicFrameLocks xmlns:a="http://schemas.openxmlformats.org/drawingml/2006/main" noChangeAspect="1"/>
+            </wp:cNvGraphicFramePr>
+            <a:graphic xmlns:a="http://schemas.openxmlformats.org/drawingml/2006/main">
+              <a:graphicData uri="http://schemas.openxmlformats.org/drawingml/2006/picture">
+                <pic:pic xmlns:pic="http://schemas.openxmlformats.org/drawingml/2006/picture">
+                  <pic:nvPicPr>
+                    <pic:cNvPr id="0" name="Picture 1"/>
+                    <pic:cNvPicPr>
+                      <a:picLocks noChangeAspect="1" noChangeArrowheads="1"/>
+                    </pic:cNvPicPr>
+                  </pic:nvPicPr>
+                  <pic:blipFill>
+                    <a:blip r:embed="rId9">
+                      <a:extLst>
+                        <a:ext uri="{28A0092B-C50C-407E-A947-70E740481C1C}">
+                          <a14:useLocalDpi xmlns:a14="http://schemas.microsoft.com/office/drawing/2010/main" val="0"/>
+                        </a:ext>
+                      </a:extLst>
+                    </a:blip>
+                    <a:srcRect/>
+                    <a:stretch>
+                      <a:fillRect/>
+                    </a:stretch>
+                  </pic:blipFill>
+                  <pic:spPr bwMode="auto">
+                    <a:xfrm>
+                      <a:off x="0" y="0"/>
+                      <a:ext cx="5417184" cy="6712787"/>
+                    </a:xfrm>
+                    <a:prstGeom prst="rect">
+                      <a:avLst/>
+                    </a:prstGeom>
+                    <a:noFill/>
+                    <a:ln>
+                      <a:noFill/>
+                    </a:ln>
+                  </pic:spPr>
+                </pic:pic>
+              </a:graphicData>
+            </a:graphic>
+          </wp:inline>
+        </w:drawing>
+      </w:r>
     </w:p>
     <w:p>
       <w:pPr>
@@ -5109,17 +5029,185 @@
           <w:szCs w:val="28"/>
         </w:rPr>
       </w:pPr>
+    </w:p>
+    <w:p>
+      <w:pPr>
+        <w:pStyle w:val="ListParagraph"/>
+        <w:spacing w:before="121"/>
+        <w:jc w:val="center"/>
+        <w:rPr>
+          <w:rFonts w:ascii="Times New Roman" w:hAnsi="Times New Roman" w:cs="Times New Roman"/>
+          <w:b/>
+          <w:color w:val="000000" w:themeColor="text1"/>
+          <w:w w:val="90"/>
+          <w:sz w:val="28"/>
+          <w:szCs w:val="28"/>
+        </w:rPr>
+      </w:pPr>
+    </w:p>
+    <w:p>
+      <w:pPr>
+        <w:pStyle w:val="ListParagraph"/>
+        <w:spacing w:before="121"/>
+        <w:jc w:val="center"/>
+        <w:rPr>
+          <w:rFonts w:ascii="Times New Roman" w:hAnsi="Times New Roman" w:cs="Times New Roman"/>
+          <w:b/>
+          <w:color w:val="000000" w:themeColor="text1"/>
+          <w:w w:val="90"/>
+          <w:sz w:val="28"/>
+          <w:szCs w:val="28"/>
+        </w:rPr>
+      </w:pPr>
+    </w:p>
+    <w:p>
+      <w:pPr>
+        <w:pStyle w:val="ListParagraph"/>
+        <w:spacing w:before="121"/>
+        <w:jc w:val="center"/>
+        <w:rPr>
+          <w:rFonts w:ascii="Times New Roman" w:hAnsi="Times New Roman" w:cs="Times New Roman"/>
+          <w:b/>
+          <w:color w:val="000000" w:themeColor="text1"/>
+          <w:w w:val="90"/>
+          <w:sz w:val="28"/>
+          <w:szCs w:val="28"/>
+        </w:rPr>
+      </w:pPr>
+    </w:p>
+    <w:p>
+      <w:pPr>
+        <w:pStyle w:val="ListParagraph"/>
+        <w:spacing w:before="121"/>
+        <w:jc w:val="center"/>
+        <w:rPr>
+          <w:rFonts w:ascii="Times New Roman" w:hAnsi="Times New Roman" w:cs="Times New Roman"/>
+          <w:b/>
+          <w:color w:val="000000" w:themeColor="text1"/>
+          <w:w w:val="90"/>
+          <w:sz w:val="28"/>
+          <w:szCs w:val="28"/>
+        </w:rPr>
+      </w:pPr>
+    </w:p>
+    <w:p>
+      <w:pPr>
+        <w:pStyle w:val="ListParagraph"/>
+        <w:spacing w:before="121"/>
+        <w:jc w:val="center"/>
+        <w:rPr>
+          <w:rFonts w:ascii="Times New Roman" w:hAnsi="Times New Roman" w:cs="Times New Roman"/>
+          <w:b/>
+          <w:color w:val="000000" w:themeColor="text1"/>
+          <w:w w:val="90"/>
+          <w:sz w:val="28"/>
+          <w:szCs w:val="28"/>
+        </w:rPr>
+      </w:pPr>
+    </w:p>
+    <w:p>
+      <w:pPr>
+        <w:pStyle w:val="ListParagraph"/>
+        <w:spacing w:before="121"/>
+        <w:jc w:val="center"/>
+        <w:rPr>
+          <w:rFonts w:ascii="Times New Roman" w:hAnsi="Times New Roman" w:cs="Times New Roman"/>
+          <w:b/>
+          <w:color w:val="000000" w:themeColor="text1"/>
+          <w:w w:val="90"/>
+          <w:sz w:val="28"/>
+          <w:szCs w:val="28"/>
+        </w:rPr>
+      </w:pPr>
+    </w:p>
+    <w:p>
+      <w:pPr>
+        <w:pStyle w:val="ListParagraph"/>
+        <w:spacing w:before="121"/>
+        <w:jc w:val="center"/>
+        <w:rPr>
+          <w:rFonts w:ascii="Times New Roman" w:hAnsi="Times New Roman" w:cs="Times New Roman"/>
+          <w:b/>
+          <w:color w:val="000000" w:themeColor="text1"/>
+          <w:w w:val="90"/>
+          <w:sz w:val="28"/>
+          <w:szCs w:val="28"/>
+        </w:rPr>
+      </w:pPr>
+    </w:p>
+    <w:p>
+      <w:pPr>
+        <w:pStyle w:val="ListParagraph"/>
+        <w:spacing w:before="121"/>
+        <w:jc w:val="center"/>
+        <w:rPr>
+          <w:rFonts w:ascii="Times New Roman" w:hAnsi="Times New Roman" w:cs="Times New Roman"/>
+          <w:b/>
+          <w:color w:val="000000" w:themeColor="text1"/>
+          <w:w w:val="90"/>
+          <w:sz w:val="28"/>
+          <w:szCs w:val="28"/>
+        </w:rPr>
+      </w:pPr>
+      <w:r>
+        <w:rPr>
+          <w:rFonts w:ascii="Times New Roman" w:hAnsi="Times New Roman" w:cs="Times New Roman"/>
+          <w:b/>
+          <w:color w:val="000000" w:themeColor="text1"/>
+          <w:w w:val="90"/>
+          <w:sz w:val="28"/>
+          <w:szCs w:val="28"/>
+        </w:rPr>
+        <w:lastRenderedPageBreak/>
+        <w:t>Диаграмма последовательности классов</w:t>
+      </w:r>
+      <w:r>
+        <w:rPr>
+          <w:rFonts w:ascii="Times New Roman" w:hAnsi="Times New Roman" w:cs="Times New Roman"/>
+          <w:b/>
+          <w:color w:val="000000" w:themeColor="text1"/>
+          <w:w w:val="90"/>
+          <w:sz w:val="28"/>
+          <w:szCs w:val="28"/>
+        </w:rPr>
+        <w:t xml:space="preserve"> (</w:t>
+      </w:r>
+      <w:r>
+        <w:rPr>
+          <w:rFonts w:ascii="Times New Roman" w:eastAsia="Times New Roman" w:hAnsi="Times New Roman" w:cs="Times New Roman"/>
+          <w:b/>
+          <w:bCs/>
+          <w:color w:val="000000" w:themeColor="text1"/>
+          <w:sz w:val="28"/>
+          <w:szCs w:val="28"/>
+          <w:lang w:eastAsia="ru-RU"/>
+        </w:rPr>
+        <w:t>прецедентов)</w:t>
+      </w:r>
+    </w:p>
+    <w:p>
+      <w:pPr>
+        <w:pStyle w:val="ListParagraph"/>
+        <w:spacing w:before="121"/>
+        <w:jc w:val="center"/>
+        <w:rPr>
+          <w:rFonts w:ascii="Times New Roman" w:hAnsi="Times New Roman" w:cs="Times New Roman"/>
+          <w:b/>
+          <w:color w:val="000000" w:themeColor="text1"/>
+          <w:w w:val="90"/>
+          <w:sz w:val="28"/>
+          <w:szCs w:val="28"/>
+        </w:rPr>
+      </w:pPr>
       <w:r>
         <w:rPr>
           <w:noProof/>
-          <w:color w:val="000000" w:themeColor="text1"/>
-        </w:rPr>
-        <w:lastRenderedPageBreak/>
+        </w:rPr>
         <w:drawing>
-          <wp:inline distT="0" distB="0" distL="0" distR="0" wp14:anchorId="4604DC7B" wp14:editId="77529427">
-            <wp:extent cx="4309607" cy="3319618"/>
-            <wp:effectExtent l="0" t="0" r="0" b="0"/>
-            <wp:docPr id="18" name="Picture 18"/>
+          <wp:inline distT="0" distB="0" distL="0" distR="0" wp14:anchorId="53C16960" wp14:editId="67713C34">
+            <wp:extent cx="5257800" cy="2626933"/>
+            <wp:effectExtent l="0" t="0" r="0" b="2540"/>
+            <wp:docPr id="11" name="Picture 11"/>
             <wp:cNvGraphicFramePr>
               <a:graphicFrameLocks xmlns:a="http://schemas.openxmlformats.org/drawingml/2006/main" noChangeAspect="1"/>
             </wp:cNvGraphicFramePr>
@@ -5131,7 +5219,7 @@
                     <pic:cNvPicPr/>
                   </pic:nvPicPr>
                   <pic:blipFill>
-                    <a:blip r:embed="rId9"/>
+                    <a:blip r:embed="rId10"/>
                     <a:stretch>
                       <a:fillRect/>
                     </a:stretch>
@@ -5139,7 +5227,7 @@
                   <pic:spPr>
                     <a:xfrm>
                       <a:off x="0" y="0"/>
-                      <a:ext cx="4313333" cy="3322488"/>
+                      <a:ext cx="5265664" cy="2630862"/>
                     </a:xfrm>
                     <a:prstGeom prst="rect">
                       <a:avLst/>
@@ -5154,6 +5242,47 @@
     </w:p>
     <w:p>
       <w:pPr>
+        <w:pStyle w:val="ListParagraph"/>
+        <w:spacing w:before="121"/>
+        <w:jc w:val="center"/>
+        <w:rPr>
+          <w:rFonts w:ascii="Times New Roman" w:hAnsi="Times New Roman" w:cs="Times New Roman"/>
+          <w:b/>
+          <w:color w:val="000000" w:themeColor="text1"/>
+          <w:w w:val="90"/>
+          <w:sz w:val="28"/>
+          <w:szCs w:val="28"/>
+        </w:rPr>
+      </w:pPr>
+    </w:p>
+    <w:p>
+      <w:pPr>
+        <w:pStyle w:val="ListParagraph"/>
+        <w:spacing w:before="121"/>
+        <w:jc w:val="center"/>
+        <w:rPr>
+          <w:rFonts w:ascii="Times New Roman" w:hAnsi="Times New Roman" w:cs="Times New Roman"/>
+          <w:b/>
+          <w:color w:val="000000" w:themeColor="text1"/>
+          <w:w w:val="90"/>
+          <w:sz w:val="28"/>
+          <w:szCs w:val="28"/>
+        </w:rPr>
+      </w:pPr>
+      <w:r>
+        <w:rPr>
+          <w:rFonts w:ascii="Times New Roman" w:hAnsi="Times New Roman" w:cs="Times New Roman"/>
+          <w:b/>
+          <w:color w:val="000000" w:themeColor="text1"/>
+          <w:w w:val="90"/>
+          <w:sz w:val="28"/>
+          <w:szCs w:val="28"/>
+        </w:rPr>
+        <w:t>Диаграмма прецендентов</w:t>
+      </w:r>
+    </w:p>
+    <w:p>
+      <w:pPr>
         <w:shd w:val="clear" w:color="auto" w:fill="FFFFFF"/>
         <w:spacing w:after="0" w:line="240" w:lineRule="auto"/>
         <w:jc w:val="both"/>
@@ -5162,6 +5291,7 @@
           <w:rFonts w:ascii="Times New Roman" w:eastAsia="Times New Roman" w:hAnsi="Times New Roman" w:cs="Times New Roman"/>
           <w:b/>
           <w:bCs/>
+          <w:noProof/>
           <w:color w:val="000000" w:themeColor="text1"/>
           <w:sz w:val="28"/>
           <w:szCs w:val="28"/>
@@ -5179,22 +5309,218 @@
           <w:rFonts w:ascii="Times New Roman" w:eastAsia="Times New Roman" w:hAnsi="Times New Roman" w:cs="Times New Roman"/>
           <w:b/>
           <w:bCs/>
-          <w:color w:val="000000" w:themeColor="text1"/>
-          <w:sz w:val="28"/>
-          <w:szCs w:val="28"/>
-          <w:lang w:eastAsia="ru-RU"/>
-        </w:rPr>
-      </w:pPr>
-      <w:r>
-        <w:rPr>
-          <w:rFonts w:ascii="Times New Roman" w:eastAsia="Times New Roman" w:hAnsi="Times New Roman" w:cs="Times New Roman"/>
-          <w:b/>
-          <w:bCs/>
-          <w:color w:val="000000" w:themeColor="text1"/>
-          <w:sz w:val="28"/>
-          <w:szCs w:val="28"/>
-          <w:lang w:eastAsia="ru-RU"/>
-        </w:rPr>
+          <w:noProof/>
+          <w:color w:val="000000" w:themeColor="text1"/>
+          <w:sz w:val="28"/>
+          <w:szCs w:val="28"/>
+          <w:lang w:eastAsia="ru-RU"/>
+        </w:rPr>
+      </w:pPr>
+      <w:r>
+        <w:rPr>
+          <w:rFonts w:ascii="Times New Roman" w:eastAsia="Times New Roman" w:hAnsi="Times New Roman" w:cs="Times New Roman"/>
+          <w:b/>
+          <w:bCs/>
+          <w:noProof/>
+          <w:color w:val="000000" w:themeColor="text1"/>
+          <w:sz w:val="28"/>
+          <w:szCs w:val="28"/>
+          <w:lang w:eastAsia="ru-RU"/>
+        </w:rPr>
+        <w:drawing>
+          <wp:inline distT="0" distB="0" distL="0" distR="0" wp14:anchorId="72E5B5A7" wp14:editId="0B558C50">
+            <wp:extent cx="6238875" cy="2571750"/>
+            <wp:effectExtent l="0" t="0" r="9525" b="0"/>
+            <wp:docPr id="19" name="Picture 19"/>
+            <wp:cNvGraphicFramePr>
+              <a:graphicFrameLocks xmlns:a="http://schemas.openxmlformats.org/drawingml/2006/main" noChangeAspect="1"/>
+            </wp:cNvGraphicFramePr>
+            <a:graphic xmlns:a="http://schemas.openxmlformats.org/drawingml/2006/main">
+              <a:graphicData uri="http://schemas.openxmlformats.org/drawingml/2006/picture">
+                <pic:pic xmlns:pic="http://schemas.openxmlformats.org/drawingml/2006/picture">
+                  <pic:nvPicPr>
+                    <pic:cNvPr id="0" name="Picture 4"/>
+                    <pic:cNvPicPr>
+                      <a:picLocks noChangeAspect="1" noChangeArrowheads="1"/>
+                    </pic:cNvPicPr>
+                  </pic:nvPicPr>
+                  <pic:blipFill rotWithShape="1">
+                    <a:blip r:embed="rId11">
+                      <a:extLst>
+                        <a:ext uri="{28A0092B-C50C-407E-A947-70E740481C1C}">
+                          <a14:useLocalDpi xmlns:a14="http://schemas.microsoft.com/office/drawing/2010/main" val="0"/>
+                        </a:ext>
+                      </a:extLst>
+                    </a:blip>
+                    <a:srcRect r="47265"/>
+                    <a:stretch/>
+                  </pic:blipFill>
+                  <pic:spPr bwMode="auto">
+                    <a:xfrm>
+                      <a:off x="0" y="0"/>
+                      <a:ext cx="6510560" cy="2683742"/>
+                    </a:xfrm>
+                    <a:prstGeom prst="rect">
+                      <a:avLst/>
+                    </a:prstGeom>
+                    <a:noFill/>
+                    <a:ln>
+                      <a:noFill/>
+                    </a:ln>
+                    <a:extLst>
+                      <a:ext uri="{53640926-AAD7-44D8-BBD7-CCE9431645EC}">
+                        <a14:shadowObscured xmlns:a14="http://schemas.microsoft.com/office/drawing/2010/main"/>
+                      </a:ext>
+                    </a:extLst>
+                  </pic:spPr>
+                </pic:pic>
+              </a:graphicData>
+            </a:graphic>
+          </wp:inline>
+        </w:drawing>
+      </w:r>
+    </w:p>
+    <w:p>
+      <w:pPr>
+        <w:shd w:val="clear" w:color="auto" w:fill="FFFFFF"/>
+        <w:spacing w:after="0" w:line="240" w:lineRule="auto"/>
+        <w:jc w:val="both"/>
+        <w:outlineLvl w:val="1"/>
+        <w:rPr>
+          <w:rFonts w:ascii="Times New Roman" w:eastAsia="Times New Roman" w:hAnsi="Times New Roman" w:cs="Times New Roman"/>
+          <w:b/>
+          <w:bCs/>
+          <w:color w:val="000000" w:themeColor="text1"/>
+          <w:sz w:val="28"/>
+          <w:szCs w:val="28"/>
+          <w:lang w:eastAsia="ru-RU"/>
+        </w:rPr>
+      </w:pPr>
+      <w:r>
+        <w:rPr>
+          <w:rFonts w:ascii="Times New Roman" w:eastAsia="Times New Roman" w:hAnsi="Times New Roman" w:cs="Times New Roman"/>
+          <w:b/>
+          <w:bCs/>
+          <w:noProof/>
+          <w:color w:val="000000" w:themeColor="text1"/>
+          <w:sz w:val="28"/>
+          <w:szCs w:val="28"/>
+          <w:lang w:eastAsia="ru-RU"/>
+        </w:rPr>
+        <w:drawing>
+          <wp:inline distT="0" distB="0" distL="0" distR="0" wp14:anchorId="6767A21E" wp14:editId="619C07AD">
+            <wp:extent cx="6219825" cy="2047875"/>
+            <wp:effectExtent l="0" t="0" r="9525" b="9525"/>
+            <wp:docPr id="20" name="Picture 20"/>
+            <wp:cNvGraphicFramePr>
+              <a:graphicFrameLocks xmlns:a="http://schemas.openxmlformats.org/drawingml/2006/main" noChangeAspect="1"/>
+            </wp:cNvGraphicFramePr>
+            <a:graphic xmlns:a="http://schemas.openxmlformats.org/drawingml/2006/main">
+              <a:graphicData uri="http://schemas.openxmlformats.org/drawingml/2006/picture">
+                <pic:pic xmlns:pic="http://schemas.openxmlformats.org/drawingml/2006/picture">
+                  <pic:nvPicPr>
+                    <pic:cNvPr id="0" name="Picture 5"/>
+                    <pic:cNvPicPr>
+                      <a:picLocks noChangeAspect="1" noChangeArrowheads="1"/>
+                    </pic:cNvPicPr>
+                  </pic:nvPicPr>
+                  <pic:blipFill rotWithShape="1">
+                    <a:blip r:embed="rId11">
+                      <a:extLst>
+                        <a:ext uri="{28A0092B-C50C-407E-A947-70E740481C1C}">
+                          <a14:useLocalDpi xmlns:a14="http://schemas.microsoft.com/office/drawing/2010/main" val="0"/>
+                        </a:ext>
+                      </a:extLst>
+                    </a:blip>
+                    <a:srcRect l="52648"/>
+                    <a:stretch/>
+                  </pic:blipFill>
+                  <pic:spPr bwMode="auto">
+                    <a:xfrm>
+                      <a:off x="0" y="0"/>
+                      <a:ext cx="6221076" cy="2048287"/>
+                    </a:xfrm>
+                    <a:prstGeom prst="rect">
+                      <a:avLst/>
+                    </a:prstGeom>
+                    <a:noFill/>
+                    <a:ln>
+                      <a:noFill/>
+                    </a:ln>
+                    <a:extLst>
+                      <a:ext uri="{53640926-AAD7-44D8-BBD7-CCE9431645EC}">
+                        <a14:shadowObscured xmlns:a14="http://schemas.microsoft.com/office/drawing/2010/main"/>
+                      </a:ext>
+                    </a:extLst>
+                  </pic:spPr>
+                </pic:pic>
+              </a:graphicData>
+            </a:graphic>
+          </wp:inline>
+        </w:drawing>
+      </w:r>
+    </w:p>
+    <w:p>
+      <w:pPr>
+        <w:shd w:val="clear" w:color="auto" w:fill="FFFFFF"/>
+        <w:spacing w:after="0" w:line="240" w:lineRule="auto"/>
+        <w:jc w:val="both"/>
+        <w:outlineLvl w:val="1"/>
+        <w:rPr>
+          <w:rFonts w:ascii="Times New Roman" w:eastAsia="Times New Roman" w:hAnsi="Times New Roman" w:cs="Times New Roman"/>
+          <w:b/>
+          <w:bCs/>
+          <w:color w:val="000000" w:themeColor="text1"/>
+          <w:sz w:val="28"/>
+          <w:szCs w:val="28"/>
+          <w:lang w:eastAsia="ru-RU"/>
+        </w:rPr>
+      </w:pPr>
+    </w:p>
+    <w:p>
+      <w:pPr>
+        <w:shd w:val="clear" w:color="auto" w:fill="FFFFFF"/>
+        <w:spacing w:after="0" w:line="240" w:lineRule="auto"/>
+        <w:jc w:val="both"/>
+        <w:outlineLvl w:val="1"/>
+        <w:rPr>
+          <w:rFonts w:ascii="Times New Roman" w:eastAsia="Times New Roman" w:hAnsi="Times New Roman" w:cs="Times New Roman"/>
+          <w:b/>
+          <w:bCs/>
+          <w:color w:val="000000" w:themeColor="text1"/>
+          <w:sz w:val="28"/>
+          <w:szCs w:val="28"/>
+          <w:lang w:eastAsia="ru-RU"/>
+        </w:rPr>
+      </w:pPr>
+    </w:p>
+    <w:p>
+      <w:pPr>
+        <w:shd w:val="clear" w:color="auto" w:fill="FFFFFF"/>
+        <w:spacing w:after="0" w:line="240" w:lineRule="auto"/>
+        <w:jc w:val="both"/>
+        <w:outlineLvl w:val="1"/>
+        <w:rPr>
+          <w:rFonts w:ascii="Times New Roman" w:eastAsia="Times New Roman" w:hAnsi="Times New Roman" w:cs="Times New Roman"/>
+          <w:b/>
+          <w:bCs/>
+          <w:color w:val="000000" w:themeColor="text1"/>
+          <w:sz w:val="28"/>
+          <w:szCs w:val="28"/>
+          <w:lang w:eastAsia="ru-RU"/>
+        </w:rPr>
+      </w:pPr>
+      <w:r>
+        <w:rPr>
+          <w:rFonts w:ascii="Times New Roman" w:eastAsia="Times New Roman" w:hAnsi="Times New Roman" w:cs="Times New Roman"/>
+          <w:b/>
+          <w:bCs/>
+          <w:color w:val="000000" w:themeColor="text1"/>
+          <w:sz w:val="28"/>
+          <w:szCs w:val="28"/>
+          <w:lang w:eastAsia="ru-RU"/>
+        </w:rPr>
+        <w:lastRenderedPageBreak/>
         <w:t>9.</w:t>
       </w:r>
       <w:r>
@@ -5649,7 +5975,7 @@
           <w:color w:val="000000" w:themeColor="text1"/>
           <w:sz w:val="28"/>
           <w:szCs w:val="28"/>
-          <w:lang w:val="en-US" w:eastAsia="ru-RU"/>
+          <w:lang w:eastAsia="ru-RU"/>
         </w:rPr>
       </w:pPr>
       <w:r>
@@ -5675,7 +6001,9 @@
     </w:p>
     <w:p>
       <w:pPr>
-        <w:jc w:val="center"/>
+        <w:tabs>
+          <w:tab w:val="left" w:pos="3780"/>
+        </w:tabs>
         <w:rPr>
           <w:rFonts w:ascii="Times New Roman" w:hAnsi="Times New Roman" w:cs="Times New Roman"/>
           <w:noProof/>
@@ -5685,9 +6013,37 @@
         </w:rPr>
       </w:pPr>
     </w:p>
+    <w:p>
+      <w:pPr>
+        <w:tabs>
+          <w:tab w:val="left" w:pos="3780"/>
+        </w:tabs>
+        <w:rPr>
+          <w:rFonts w:ascii="Times New Roman" w:hAnsi="Times New Roman" w:cs="Times New Roman"/>
+          <w:noProof/>
+          <w:color w:val="000000" w:themeColor="text1"/>
+          <w:sz w:val="28"/>
+          <w:szCs w:val="28"/>
+        </w:rPr>
+      </w:pPr>
+    </w:p>
+    <w:p>
+      <w:pPr>
+        <w:tabs>
+          <w:tab w:val="left" w:pos="3780"/>
+        </w:tabs>
+        <w:rPr>
+          <w:rFonts w:ascii="Times New Roman" w:hAnsi="Times New Roman" w:cs="Times New Roman"/>
+          <w:noProof/>
+          <w:color w:val="000000" w:themeColor="text1"/>
+          <w:sz w:val="28"/>
+          <w:szCs w:val="28"/>
+        </w:rPr>
+      </w:pPr>
+    </w:p>
     <w:sectPr>
-      <w:footerReference w:type="default" r:id="rId10"/>
-      <w:footerReference w:type="first" r:id="rId11"/>
+      <w:footerReference w:type="default" r:id="rId12"/>
+      <w:footerReference w:type="first" r:id="rId13"/>
       <w:pgSz w:w="11906" w:h="16838"/>
       <w:pgMar w:top="1134" w:right="850" w:bottom="1134" w:left="1701" w:header="708" w:footer="708" w:gutter="0"/>
       <w:cols w:space="708"/>
@@ -10362,6 +10718,7 @@
     <w:lsdException w:name="HTML Sample" w:semiHidden="1" w:unhideWhenUsed="1"/>
     <w:lsdException w:name="HTML Typewriter" w:semiHidden="1" w:unhideWhenUsed="1"/>
     <w:lsdException w:name="HTML Variable" w:semiHidden="1" w:unhideWhenUsed="1"/>
+    <w:lsdException w:name="Normal Table" w:semiHidden="1" w:unhideWhenUsed="1"/>
     <w:lsdException w:name="annotation subject" w:semiHidden="1" w:unhideWhenUsed="1"/>
     <w:lsdException w:name="No List" w:semiHidden="1" w:unhideWhenUsed="1"/>
     <w:lsdException w:name="Outline List 1" w:semiHidden="1" w:unhideWhenUsed="1"/>
@@ -10404,8 +10761,11 @@
     <w:lsdException w:name="Table Contemporary" w:semiHidden="1" w:unhideWhenUsed="1"/>
     <w:lsdException w:name="Table Elegant" w:semiHidden="1" w:unhideWhenUsed="1"/>
     <w:lsdException w:name="Table Professional" w:semiHidden="1" w:unhideWhenUsed="1"/>
+    <w:lsdException w:name="Table Subtle 1" w:semiHidden="1" w:unhideWhenUsed="1"/>
     <w:lsdException w:name="Table Subtle 2" w:semiHidden="1" w:unhideWhenUsed="1"/>
     <w:lsdException w:name="Table Web 1" w:semiHidden="1" w:unhideWhenUsed="1"/>
+    <w:lsdException w:name="Table Web 2" w:semiHidden="1" w:unhideWhenUsed="1"/>
+    <w:lsdException w:name="Table Web 3" w:semiHidden="1" w:unhideWhenUsed="1"/>
     <w:lsdException w:name="Balloon Text" w:semiHidden="1" w:unhideWhenUsed="1"/>
     <w:lsdException w:name="Table Grid" w:uiPriority="39"/>
     <w:lsdException w:name="Table Theme" w:semiHidden="1" w:unhideWhenUsed="1"/>

</xml_diff>